<commit_message>
susulan pusdikkes dan uht
</commit_message>
<xml_diff>
--- a/32. UHT 2021 KPN(K_1) N(K_2) T(K_3)/Setting Baju (Hal depan) A4 PDH.docx
+++ b/32. UHT 2021 KPN(K_1) N(K_2) T(K_3)/Setting Baju (Hal depan) A4 PDH.docx
@@ -155,7 +155,7 @@
                 <w:sz w:val="44"/>
                 <w:szCs w:val="18"/>
               </w:rPr>
-              <w:t>G14</w:t>
+              <w:t>H44</w:t>
             </w:r>
             <w:r>
               <w:rPr>
@@ -326,7 +326,7 @@
                 <w:noProof/>
                 <w:sz w:val="28"/>
               </w:rPr>
-              <w:t>ADAM ARYA LINTANG</w:t>
+              <w:t>SYABANIA BAITUL RIZKY</w:t>
             </w:r>
             <w:r>
               <w:rPr>
@@ -416,7 +416,7 @@
                 <w:szCs w:val="28"/>
                 <w:lang w:val="en-US"/>
               </w:rPr>
-              <w:t>PRIA</w:t>
+              <w:t>WANITA</w:t>
             </w:r>
             <w:r>
               <w:rPr>
@@ -517,7 +517,7 @@
                 <w:sz w:val="30"/>
                 <w:szCs w:val="30"/>
               </w:rPr>
-              <w:t>KPN</w:t>
+              <w:t>NAUTIKA</w:t>
             </w:r>
             <w:r>
               <w:rPr>
@@ -625,7 +625,7 @@
                 <w:sz w:val="30"/>
                 <w:szCs w:val="30"/>
               </w:rPr>
-              <w:t>51</w:t>
+              <w:t>41</w:t>
             </w:r>
             <w:r>
               <w:rPr>
@@ -679,6 +679,171 @@
                 <w:szCs w:val="30"/>
                 <w:lang w:val="en-US"/>
               </w:rPr>
+              <w:t>52</w:t>
+            </w:r>
+            <w:r>
+              <w:rPr>
+                <w:bCs/>
+                <w:sz w:val="30"/>
+                <w:szCs w:val="30"/>
+                <w:lang w:val="en-US"/>
+              </w:rPr>
+              <w:fldChar w:fldCharType="end"/>
+            </w:r>
+            <w:r>
+              <w:rPr>
+                <w:bCs/>
+                <w:sz w:val="30"/>
+                <w:szCs w:val="30"/>
+                <w:lang w:val="en-US"/>
+              </w:rPr>
+              <w:t xml:space="preserve">; </w:t>
+            </w:r>
+            <w:r>
+              <w:rPr>
+                <w:bCs/>
+                <w:sz w:val="30"/>
+                <w:szCs w:val="30"/>
+                <w:lang w:val="en-US"/>
+              </w:rPr>
+              <w:fldChar w:fldCharType="begin"/>
+            </w:r>
+            <w:r>
+              <w:rPr>
+                <w:bCs/>
+                <w:sz w:val="30"/>
+                <w:szCs w:val="30"/>
+                <w:lang w:val="en-US"/>
+              </w:rPr>
+              <w:instrText xml:space="preserve"> MERGEFIELD UB_3 </w:instrText>
+            </w:r>
+            <w:r>
+              <w:rPr>
+                <w:bCs/>
+                <w:sz w:val="30"/>
+                <w:szCs w:val="30"/>
+                <w:lang w:val="en-US"/>
+              </w:rPr>
+              <w:fldChar w:fldCharType="separate"/>
+            </w:r>
+            <w:r>
+              <w:rPr>
+                <w:bCs/>
+                <w:noProof/>
+                <w:sz w:val="30"/>
+                <w:szCs w:val="30"/>
+                <w:lang w:val="en-US"/>
+              </w:rPr>
+              <w:t>15</w:t>
+            </w:r>
+            <w:r>
+              <w:rPr>
+                <w:bCs/>
+                <w:sz w:val="30"/>
+                <w:szCs w:val="30"/>
+                <w:lang w:val="en-US"/>
+              </w:rPr>
+              <w:fldChar w:fldCharType="end"/>
+            </w:r>
+            <w:r>
+              <w:rPr>
+                <w:bCs/>
+                <w:sz w:val="30"/>
+                <w:szCs w:val="30"/>
+                <w:lang w:val="en-US"/>
+              </w:rPr>
+              <w:t xml:space="preserve">; </w:t>
+            </w:r>
+            <w:r>
+              <w:rPr>
+                <w:bCs/>
+                <w:sz w:val="30"/>
+                <w:szCs w:val="30"/>
+                <w:lang w:val="en-US"/>
+              </w:rPr>
+              <w:fldChar w:fldCharType="begin"/>
+            </w:r>
+            <w:r>
+              <w:rPr>
+                <w:bCs/>
+                <w:sz w:val="30"/>
+                <w:szCs w:val="30"/>
+                <w:lang w:val="en-US"/>
+              </w:rPr>
+              <w:instrText xml:space="preserve"> MERGEFIELD UB_4 </w:instrText>
+            </w:r>
+            <w:r>
+              <w:rPr>
+                <w:bCs/>
+                <w:sz w:val="30"/>
+                <w:szCs w:val="30"/>
+                <w:lang w:val="en-US"/>
+              </w:rPr>
+              <w:fldChar w:fldCharType="separate"/>
+            </w:r>
+            <w:r>
+              <w:rPr>
+                <w:bCs/>
+                <w:noProof/>
+                <w:sz w:val="30"/>
+                <w:szCs w:val="30"/>
+                <w:lang w:val="en-US"/>
+              </w:rPr>
+              <w:t>12</w:t>
+            </w:r>
+            <w:r>
+              <w:rPr>
+                <w:bCs/>
+                <w:sz w:val="30"/>
+                <w:szCs w:val="30"/>
+                <w:lang w:val="en-US"/>
+              </w:rPr>
+              <w:fldChar w:fldCharType="end"/>
+            </w:r>
+            <w:r>
+              <w:rPr>
+                <w:bCs/>
+                <w:sz w:val="30"/>
+                <w:szCs w:val="30"/>
+                <w:lang w:val="en-US"/>
+              </w:rPr>
+              <w:t xml:space="preserve">; </w:t>
+            </w:r>
+            <w:r>
+              <w:rPr>
+                <w:bCs/>
+                <w:sz w:val="30"/>
+                <w:szCs w:val="30"/>
+                <w:lang w:val="en-US"/>
+              </w:rPr>
+              <w:fldChar w:fldCharType="begin"/>
+            </w:r>
+            <w:r>
+              <w:rPr>
+                <w:bCs/>
+                <w:sz w:val="30"/>
+                <w:szCs w:val="30"/>
+                <w:lang w:val="en-US"/>
+              </w:rPr>
+              <w:instrText xml:space="preserve"> MERGEFIELD UB_5 </w:instrText>
+            </w:r>
+            <w:r>
+              <w:rPr>
+                <w:bCs/>
+                <w:sz w:val="30"/>
+                <w:szCs w:val="30"/>
+                <w:lang w:val="en-US"/>
+              </w:rPr>
+              <w:fldChar w:fldCharType="separate"/>
+            </w:r>
+            <w:r>
+              <w:rPr>
+                <w:bCs/>
+                <w:noProof/>
+                <w:sz w:val="30"/>
+                <w:szCs w:val="30"/>
+                <w:lang w:val="en-US"/>
+              </w:rPr>
               <w:t>25</w:t>
             </w:r>
             <w:r>
@@ -715,7 +880,7 @@
                 <w:szCs w:val="30"/>
                 <w:lang w:val="en-US"/>
               </w:rPr>
-              <w:instrText xml:space="preserve"> MERGEFIELD UB_3 </w:instrText>
+              <w:instrText xml:space="preserve"> MERGEFIELD UB_6 </w:instrText>
             </w:r>
             <w:r>
               <w:rPr>
@@ -734,7 +899,7 @@
                 <w:szCs w:val="30"/>
                 <w:lang w:val="en-US"/>
               </w:rPr>
-              <w:t>20</w:t>
+              <w:t>22</w:t>
             </w:r>
             <w:r>
               <w:rPr>
@@ -770,7 +935,7 @@
                 <w:szCs w:val="30"/>
                 <w:lang w:val="en-US"/>
               </w:rPr>
-              <w:instrText xml:space="preserve"> MERGEFIELD UB_4 </w:instrText>
+              <w:instrText xml:space="preserve"> MERGEFIELD UB_7 </w:instrText>
             </w:r>
             <w:r>
               <w:rPr>
@@ -789,7 +954,7 @@
                 <w:szCs w:val="30"/>
                 <w:lang w:val="en-US"/>
               </w:rPr>
-              <w:t>32</w:t>
+              <w:t>25</w:t>
             </w:r>
             <w:r>
               <w:rPr>
@@ -825,7 +990,7 @@
                 <w:szCs w:val="30"/>
                 <w:lang w:val="en-US"/>
               </w:rPr>
-              <w:instrText xml:space="preserve"> MERGEFIELD UB_5 </w:instrText>
+              <w:instrText xml:space="preserve"> MERGEFIELD UB_8 </w:instrText>
             </w:r>
             <w:r>
               <w:rPr>
@@ -844,172 +1009,7 @@
                 <w:szCs w:val="30"/>
                 <w:lang w:val="en-US"/>
               </w:rPr>
-              <w:t>31</w:t>
-            </w:r>
-            <w:r>
-              <w:rPr>
-                <w:bCs/>
-                <w:sz w:val="30"/>
-                <w:szCs w:val="30"/>
-                <w:lang w:val="en-US"/>
-              </w:rPr>
-              <w:fldChar w:fldCharType="end"/>
-            </w:r>
-            <w:r>
-              <w:rPr>
-                <w:bCs/>
-                <w:sz w:val="30"/>
-                <w:szCs w:val="30"/>
-                <w:lang w:val="en-US"/>
-              </w:rPr>
-              <w:t xml:space="preserve">; </w:t>
-            </w:r>
-            <w:r>
-              <w:rPr>
-                <w:bCs/>
-                <w:sz w:val="30"/>
-                <w:szCs w:val="30"/>
-                <w:lang w:val="en-US"/>
-              </w:rPr>
-              <w:fldChar w:fldCharType="begin"/>
-            </w:r>
-            <w:r>
-              <w:rPr>
-                <w:bCs/>
-                <w:sz w:val="30"/>
-                <w:szCs w:val="30"/>
-                <w:lang w:val="en-US"/>
-              </w:rPr>
-              <w:instrText xml:space="preserve"> MERGEFIELD UB_6 </w:instrText>
-            </w:r>
-            <w:r>
-              <w:rPr>
-                <w:bCs/>
-                <w:sz w:val="30"/>
-                <w:szCs w:val="30"/>
-                <w:lang w:val="en-US"/>
-              </w:rPr>
-              <w:fldChar w:fldCharType="separate"/>
-            </w:r>
-            <w:r>
-              <w:rPr>
-                <w:bCs/>
-                <w:noProof/>
-                <w:sz w:val="30"/>
-                <w:szCs w:val="30"/>
-                <w:lang w:val="en-US"/>
-              </w:rPr>
-              <w:t>32</w:t>
-            </w:r>
-            <w:r>
-              <w:rPr>
-                <w:bCs/>
-                <w:sz w:val="30"/>
-                <w:szCs w:val="30"/>
-                <w:lang w:val="en-US"/>
-              </w:rPr>
-              <w:fldChar w:fldCharType="end"/>
-            </w:r>
-            <w:r>
-              <w:rPr>
-                <w:bCs/>
-                <w:sz w:val="30"/>
-                <w:szCs w:val="30"/>
-                <w:lang w:val="en-US"/>
-              </w:rPr>
-              <w:t xml:space="preserve">; </w:t>
-            </w:r>
-            <w:r>
-              <w:rPr>
-                <w:bCs/>
-                <w:sz w:val="30"/>
-                <w:szCs w:val="30"/>
-                <w:lang w:val="en-US"/>
-              </w:rPr>
-              <w:fldChar w:fldCharType="begin"/>
-            </w:r>
-            <w:r>
-              <w:rPr>
-                <w:bCs/>
-                <w:sz w:val="30"/>
-                <w:szCs w:val="30"/>
-                <w:lang w:val="en-US"/>
-              </w:rPr>
-              <w:instrText xml:space="preserve"> MERGEFIELD UB_7 </w:instrText>
-            </w:r>
-            <w:r>
-              <w:rPr>
-                <w:bCs/>
-                <w:sz w:val="30"/>
-                <w:szCs w:val="30"/>
-                <w:lang w:val="en-US"/>
-              </w:rPr>
-              <w:fldChar w:fldCharType="separate"/>
-            </w:r>
-            <w:r>
-              <w:rPr>
-                <w:bCs/>
-                <w:noProof/>
-                <w:sz w:val="30"/>
-                <w:szCs w:val="30"/>
-                <w:lang w:val="en-US"/>
-              </w:rPr>
-              <w:t>77</w:t>
-            </w:r>
-            <w:r>
-              <w:rPr>
-                <w:bCs/>
-                <w:sz w:val="30"/>
-                <w:szCs w:val="30"/>
-                <w:lang w:val="en-US"/>
-              </w:rPr>
-              <w:fldChar w:fldCharType="end"/>
-            </w:r>
-            <w:r>
-              <w:rPr>
-                <w:bCs/>
-                <w:sz w:val="30"/>
-                <w:szCs w:val="30"/>
-                <w:lang w:val="en-US"/>
-              </w:rPr>
-              <w:t xml:space="preserve">; </w:t>
-            </w:r>
-            <w:r>
-              <w:rPr>
-                <w:bCs/>
-                <w:sz w:val="30"/>
-                <w:szCs w:val="30"/>
-                <w:lang w:val="en-US"/>
-              </w:rPr>
-              <w:fldChar w:fldCharType="begin"/>
-            </w:r>
-            <w:r>
-              <w:rPr>
-                <w:bCs/>
-                <w:sz w:val="30"/>
-                <w:szCs w:val="30"/>
-                <w:lang w:val="en-US"/>
-              </w:rPr>
-              <w:instrText xml:space="preserve"> MERGEFIELD UB_8 </w:instrText>
-            </w:r>
-            <w:r>
-              <w:rPr>
-                <w:bCs/>
-                <w:sz w:val="30"/>
-                <w:szCs w:val="30"/>
-                <w:lang w:val="en-US"/>
-              </w:rPr>
-              <w:fldChar w:fldCharType="separate"/>
-            </w:r>
-            <w:r>
-              <w:rPr>
-                <w:bCs/>
-                <w:noProof/>
-                <w:sz w:val="30"/>
-                <w:szCs w:val="30"/>
-                <w:lang w:val="en-US"/>
-              </w:rPr>
-              <w:t>44</w:t>
+              <w:t>64</w:t>
             </w:r>
             <w:r>
               <w:rPr>
@@ -1176,7 +1176,7 @@
                 <w:sz w:val="44"/>
                 <w:szCs w:val="18"/>
               </w:rPr>
-              <w:t>G14</w:t>
+              <w:t>H44</w:t>
             </w:r>
             <w:r>
               <w:rPr>
@@ -1347,7 +1347,7 @@
                 <w:noProof/>
                 <w:sz w:val="28"/>
               </w:rPr>
-              <w:t>ADAM ARYA LINTANG</w:t>
+              <w:t>SYABANIA BAITUL RIZKY</w:t>
             </w:r>
             <w:r>
               <w:rPr>
@@ -1419,7 +1419,7 @@
                 <w:noProof/>
                 <w:sz w:val="28"/>
               </w:rPr>
-              <w:t>PRIA</w:t>
+              <w:t>WANITA</w:t>
             </w:r>
             <w:r>
               <w:rPr>
@@ -1524,7 +1524,7 @@
                 <w:sz w:val="30"/>
                 <w:szCs w:val="30"/>
               </w:rPr>
-              <w:t>KPN</w:t>
+              <w:t>NAUTIKA</w:t>
             </w:r>
             <w:r>
               <w:rPr>
@@ -1632,7 +1632,7 @@
                 <w:sz w:val="30"/>
                 <w:szCs w:val="30"/>
               </w:rPr>
-              <w:t>51</w:t>
+              <w:t>41</w:t>
             </w:r>
             <w:r>
               <w:rPr>
@@ -1686,6 +1686,171 @@
                 <w:szCs w:val="30"/>
                 <w:lang w:val="en-US"/>
               </w:rPr>
+              <w:t>52</w:t>
+            </w:r>
+            <w:r>
+              <w:rPr>
+                <w:bCs/>
+                <w:sz w:val="30"/>
+                <w:szCs w:val="30"/>
+                <w:lang w:val="en-US"/>
+              </w:rPr>
+              <w:fldChar w:fldCharType="end"/>
+            </w:r>
+            <w:r>
+              <w:rPr>
+                <w:bCs/>
+                <w:sz w:val="30"/>
+                <w:szCs w:val="30"/>
+                <w:lang w:val="en-US"/>
+              </w:rPr>
+              <w:t xml:space="preserve">; </w:t>
+            </w:r>
+            <w:r>
+              <w:rPr>
+                <w:bCs/>
+                <w:sz w:val="30"/>
+                <w:szCs w:val="30"/>
+                <w:lang w:val="en-US"/>
+              </w:rPr>
+              <w:fldChar w:fldCharType="begin"/>
+            </w:r>
+            <w:r>
+              <w:rPr>
+                <w:bCs/>
+                <w:sz w:val="30"/>
+                <w:szCs w:val="30"/>
+                <w:lang w:val="en-US"/>
+              </w:rPr>
+              <w:instrText xml:space="preserve"> MERGEFIELD UB_3 </w:instrText>
+            </w:r>
+            <w:r>
+              <w:rPr>
+                <w:bCs/>
+                <w:sz w:val="30"/>
+                <w:szCs w:val="30"/>
+                <w:lang w:val="en-US"/>
+              </w:rPr>
+              <w:fldChar w:fldCharType="separate"/>
+            </w:r>
+            <w:r>
+              <w:rPr>
+                <w:bCs/>
+                <w:noProof/>
+                <w:sz w:val="30"/>
+                <w:szCs w:val="30"/>
+                <w:lang w:val="en-US"/>
+              </w:rPr>
+              <w:t>15</w:t>
+            </w:r>
+            <w:r>
+              <w:rPr>
+                <w:bCs/>
+                <w:sz w:val="30"/>
+                <w:szCs w:val="30"/>
+                <w:lang w:val="en-US"/>
+              </w:rPr>
+              <w:fldChar w:fldCharType="end"/>
+            </w:r>
+            <w:r>
+              <w:rPr>
+                <w:bCs/>
+                <w:sz w:val="30"/>
+                <w:szCs w:val="30"/>
+                <w:lang w:val="en-US"/>
+              </w:rPr>
+              <w:t xml:space="preserve">; </w:t>
+            </w:r>
+            <w:r>
+              <w:rPr>
+                <w:bCs/>
+                <w:sz w:val="30"/>
+                <w:szCs w:val="30"/>
+                <w:lang w:val="en-US"/>
+              </w:rPr>
+              <w:fldChar w:fldCharType="begin"/>
+            </w:r>
+            <w:r>
+              <w:rPr>
+                <w:bCs/>
+                <w:sz w:val="30"/>
+                <w:szCs w:val="30"/>
+                <w:lang w:val="en-US"/>
+              </w:rPr>
+              <w:instrText xml:space="preserve"> MERGEFIELD UB_4 </w:instrText>
+            </w:r>
+            <w:r>
+              <w:rPr>
+                <w:bCs/>
+                <w:sz w:val="30"/>
+                <w:szCs w:val="30"/>
+                <w:lang w:val="en-US"/>
+              </w:rPr>
+              <w:fldChar w:fldCharType="separate"/>
+            </w:r>
+            <w:r>
+              <w:rPr>
+                <w:bCs/>
+                <w:noProof/>
+                <w:sz w:val="30"/>
+                <w:szCs w:val="30"/>
+                <w:lang w:val="en-US"/>
+              </w:rPr>
+              <w:t>12</w:t>
+            </w:r>
+            <w:r>
+              <w:rPr>
+                <w:bCs/>
+                <w:sz w:val="30"/>
+                <w:szCs w:val="30"/>
+                <w:lang w:val="en-US"/>
+              </w:rPr>
+              <w:fldChar w:fldCharType="end"/>
+            </w:r>
+            <w:r>
+              <w:rPr>
+                <w:bCs/>
+                <w:sz w:val="30"/>
+                <w:szCs w:val="30"/>
+                <w:lang w:val="en-US"/>
+              </w:rPr>
+              <w:t xml:space="preserve">; </w:t>
+            </w:r>
+            <w:r>
+              <w:rPr>
+                <w:bCs/>
+                <w:sz w:val="30"/>
+                <w:szCs w:val="30"/>
+                <w:lang w:val="en-US"/>
+              </w:rPr>
+              <w:fldChar w:fldCharType="begin"/>
+            </w:r>
+            <w:r>
+              <w:rPr>
+                <w:bCs/>
+                <w:sz w:val="30"/>
+                <w:szCs w:val="30"/>
+                <w:lang w:val="en-US"/>
+              </w:rPr>
+              <w:instrText xml:space="preserve"> MERGEFIELD UB_5 </w:instrText>
+            </w:r>
+            <w:r>
+              <w:rPr>
+                <w:bCs/>
+                <w:sz w:val="30"/>
+                <w:szCs w:val="30"/>
+                <w:lang w:val="en-US"/>
+              </w:rPr>
+              <w:fldChar w:fldCharType="separate"/>
+            </w:r>
+            <w:r>
+              <w:rPr>
+                <w:bCs/>
+                <w:noProof/>
+                <w:sz w:val="30"/>
+                <w:szCs w:val="30"/>
+                <w:lang w:val="en-US"/>
+              </w:rPr>
               <w:t>25</w:t>
             </w:r>
             <w:r>
@@ -1722,7 +1887,7 @@
                 <w:szCs w:val="30"/>
                 <w:lang w:val="en-US"/>
               </w:rPr>
-              <w:instrText xml:space="preserve"> MERGEFIELD UB_3 </w:instrText>
+              <w:instrText xml:space="preserve"> MERGEFIELD UB_6 </w:instrText>
             </w:r>
             <w:r>
               <w:rPr>
@@ -1741,7 +1906,7 @@
                 <w:szCs w:val="30"/>
                 <w:lang w:val="en-US"/>
               </w:rPr>
-              <w:t>20</w:t>
+              <w:t>22</w:t>
             </w:r>
             <w:r>
               <w:rPr>
@@ -1777,7 +1942,7 @@
                 <w:szCs w:val="30"/>
                 <w:lang w:val="en-US"/>
               </w:rPr>
-              <w:instrText xml:space="preserve"> MERGEFIELD UB_4 </w:instrText>
+              <w:instrText xml:space="preserve"> MERGEFIELD UB_7 </w:instrText>
             </w:r>
             <w:r>
               <w:rPr>
@@ -1796,7 +1961,7 @@
                 <w:szCs w:val="30"/>
                 <w:lang w:val="en-US"/>
               </w:rPr>
-              <w:t>32</w:t>
+              <w:t>25</w:t>
             </w:r>
             <w:r>
               <w:rPr>
@@ -1832,7 +1997,7 @@
                 <w:szCs w:val="30"/>
                 <w:lang w:val="en-US"/>
               </w:rPr>
-              <w:instrText xml:space="preserve"> MERGEFIELD UB_5 </w:instrText>
+              <w:instrText xml:space="preserve"> MERGEFIELD UB_8 </w:instrText>
             </w:r>
             <w:r>
               <w:rPr>
@@ -1851,172 +2016,7 @@
                 <w:szCs w:val="30"/>
                 <w:lang w:val="en-US"/>
               </w:rPr>
-              <w:t>31</w:t>
-            </w:r>
-            <w:r>
-              <w:rPr>
-                <w:bCs/>
-                <w:sz w:val="30"/>
-                <w:szCs w:val="30"/>
-                <w:lang w:val="en-US"/>
-              </w:rPr>
-              <w:fldChar w:fldCharType="end"/>
-            </w:r>
-            <w:r>
-              <w:rPr>
-                <w:bCs/>
-                <w:sz w:val="30"/>
-                <w:szCs w:val="30"/>
-                <w:lang w:val="en-US"/>
-              </w:rPr>
-              <w:t xml:space="preserve">; </w:t>
-            </w:r>
-            <w:r>
-              <w:rPr>
-                <w:bCs/>
-                <w:sz w:val="30"/>
-                <w:szCs w:val="30"/>
-                <w:lang w:val="en-US"/>
-              </w:rPr>
-              <w:fldChar w:fldCharType="begin"/>
-            </w:r>
-            <w:r>
-              <w:rPr>
-                <w:bCs/>
-                <w:sz w:val="30"/>
-                <w:szCs w:val="30"/>
-                <w:lang w:val="en-US"/>
-              </w:rPr>
-              <w:instrText xml:space="preserve"> MERGEFIELD UB_6 </w:instrText>
-            </w:r>
-            <w:r>
-              <w:rPr>
-                <w:bCs/>
-                <w:sz w:val="30"/>
-                <w:szCs w:val="30"/>
-                <w:lang w:val="en-US"/>
-              </w:rPr>
-              <w:fldChar w:fldCharType="separate"/>
-            </w:r>
-            <w:r>
-              <w:rPr>
-                <w:bCs/>
-                <w:noProof/>
-                <w:sz w:val="30"/>
-                <w:szCs w:val="30"/>
-                <w:lang w:val="en-US"/>
-              </w:rPr>
-              <w:t>32</w:t>
-            </w:r>
-            <w:r>
-              <w:rPr>
-                <w:bCs/>
-                <w:sz w:val="30"/>
-                <w:szCs w:val="30"/>
-                <w:lang w:val="en-US"/>
-              </w:rPr>
-              <w:fldChar w:fldCharType="end"/>
-            </w:r>
-            <w:r>
-              <w:rPr>
-                <w:bCs/>
-                <w:sz w:val="30"/>
-                <w:szCs w:val="30"/>
-                <w:lang w:val="en-US"/>
-              </w:rPr>
-              <w:t xml:space="preserve">; </w:t>
-            </w:r>
-            <w:r>
-              <w:rPr>
-                <w:bCs/>
-                <w:sz w:val="30"/>
-                <w:szCs w:val="30"/>
-                <w:lang w:val="en-US"/>
-              </w:rPr>
-              <w:fldChar w:fldCharType="begin"/>
-            </w:r>
-            <w:r>
-              <w:rPr>
-                <w:bCs/>
-                <w:sz w:val="30"/>
-                <w:szCs w:val="30"/>
-                <w:lang w:val="en-US"/>
-              </w:rPr>
-              <w:instrText xml:space="preserve"> MERGEFIELD UB_7 </w:instrText>
-            </w:r>
-            <w:r>
-              <w:rPr>
-                <w:bCs/>
-                <w:sz w:val="30"/>
-                <w:szCs w:val="30"/>
-                <w:lang w:val="en-US"/>
-              </w:rPr>
-              <w:fldChar w:fldCharType="separate"/>
-            </w:r>
-            <w:r>
-              <w:rPr>
-                <w:bCs/>
-                <w:noProof/>
-                <w:sz w:val="30"/>
-                <w:szCs w:val="30"/>
-                <w:lang w:val="en-US"/>
-              </w:rPr>
-              <w:t>77</w:t>
-            </w:r>
-            <w:r>
-              <w:rPr>
-                <w:bCs/>
-                <w:sz w:val="30"/>
-                <w:szCs w:val="30"/>
-                <w:lang w:val="en-US"/>
-              </w:rPr>
-              <w:fldChar w:fldCharType="end"/>
-            </w:r>
-            <w:r>
-              <w:rPr>
-                <w:bCs/>
-                <w:sz w:val="30"/>
-                <w:szCs w:val="30"/>
-                <w:lang w:val="en-US"/>
-              </w:rPr>
-              <w:t xml:space="preserve">; </w:t>
-            </w:r>
-            <w:r>
-              <w:rPr>
-                <w:bCs/>
-                <w:sz w:val="30"/>
-                <w:szCs w:val="30"/>
-                <w:lang w:val="en-US"/>
-              </w:rPr>
-              <w:fldChar w:fldCharType="begin"/>
-            </w:r>
-            <w:r>
-              <w:rPr>
-                <w:bCs/>
-                <w:sz w:val="30"/>
-                <w:szCs w:val="30"/>
-                <w:lang w:val="en-US"/>
-              </w:rPr>
-              <w:instrText xml:space="preserve"> MERGEFIELD UB_8 </w:instrText>
-            </w:r>
-            <w:r>
-              <w:rPr>
-                <w:bCs/>
-                <w:sz w:val="30"/>
-                <w:szCs w:val="30"/>
-                <w:lang w:val="en-US"/>
-              </w:rPr>
-              <w:fldChar w:fldCharType="separate"/>
-            </w:r>
-            <w:r>
-              <w:rPr>
-                <w:bCs/>
-                <w:noProof/>
-                <w:sz w:val="30"/>
-                <w:szCs w:val="30"/>
-                <w:lang w:val="en-US"/>
-              </w:rPr>
-              <w:t>44</w:t>
+              <w:t>64</w:t>
             </w:r>
             <w:r>
               <w:rPr>
@@ -2121,6 +2121,10 @@
   <wne:recipientData>
     <wne:active wne:val="1"/>
     <wne:hash wne:val="-1897426148"/>
+  </wne:recipientData>
+  <wne:recipientData>
+    <wne:active wne:val="1"/>
+    <wne:hash wne:val="724427487"/>
   </wne:recipientData>
 </wne:recipients>
 </file>

</xml_diff>